<commit_message>
Update Ventas de entradas para teatro.docx
</commit_message>
<xml_diff>
--- a/Practicas/Práctica 3/Ventas de entradas para teatro/Ventas de entradas para teatro.docx
+++ b/Practicas/Práctica 3/Ventas de entradas para teatro/Ventas de entradas para teatro.docx
@@ -30,6 +30,75 @@
             <w:tcW w:w="8080" w:type="dxa"/>
             <w:gridSpan w:val="2"/>
           </w:tcPr>
+          <w:p>
+            <w:r>
+              <w:t>Compra virtual</w:t>
+            </w:r>
+          </w:p>
+        </w:tc>
+      </w:tr>
+      <w:tr>
+        <w:tc>
+          <w:tcPr>
+            <w:tcW w:w="3119" w:type="dxa"/>
+          </w:tcPr>
+          <w:p>
+            <w:r>
+              <w:t>Descripción:</w:t>
+            </w:r>
+          </w:p>
+        </w:tc>
+        <w:tc>
+          <w:tcPr>
+            <w:tcW w:w="8080" w:type="dxa"/>
+            <w:gridSpan w:val="2"/>
+          </w:tcPr>
+          <w:p>
+            <w:r>
+              <w:t>Este CU describe el evento en el que un usuario compra entradas</w:t>
+            </w:r>
+          </w:p>
+        </w:tc>
+      </w:tr>
+      <w:tr>
+        <w:tc>
+          <w:tcPr>
+            <w:tcW w:w="3119" w:type="dxa"/>
+          </w:tcPr>
+          <w:p>
+            <w:r>
+              <w:t>Actores:</w:t>
+            </w:r>
+          </w:p>
+        </w:tc>
+        <w:tc>
+          <w:tcPr>
+            <w:tcW w:w="8080" w:type="dxa"/>
+            <w:gridSpan w:val="2"/>
+          </w:tcPr>
+          <w:p>
+            <w:r>
+              <w:t>Cliente</w:t>
+            </w:r>
+          </w:p>
+        </w:tc>
+      </w:tr>
+      <w:tr>
+        <w:tc>
+          <w:tcPr>
+            <w:tcW w:w="3119" w:type="dxa"/>
+          </w:tcPr>
+          <w:p>
+            <w:r>
+              <w:t>Precondiciones:</w:t>
+            </w:r>
+          </w:p>
+        </w:tc>
+        <w:tc>
+          <w:tcPr>
+            <w:tcW w:w="8080" w:type="dxa"/>
+            <w:gridSpan w:val="2"/>
+          </w:tcPr>
           <w:p/>
         </w:tc>
       </w:tr>
@@ -37,123 +106,78 @@
         <w:tc>
           <w:tcPr>
             <w:tcW w:w="3119" w:type="dxa"/>
-          </w:tcPr>
-          <w:p>
-            <w:r>
-              <w:t>Descripción:</w:t>
-            </w:r>
-          </w:p>
-        </w:tc>
-        <w:tc>
-          <w:tcPr>
-            <w:tcW w:w="8080" w:type="dxa"/>
-            <w:gridSpan w:val="2"/>
+            <w:vMerge w:val="restart"/>
+          </w:tcPr>
+          <w:p>
+            <w:r>
+              <w:t>Curso normal:</w:t>
+            </w:r>
+          </w:p>
+        </w:tc>
+        <w:tc>
+          <w:tcPr>
+            <w:tcW w:w="3260" w:type="dxa"/>
+          </w:tcPr>
+          <w:p>
+            <w:r>
+              <w:t>Acciones del actor:</w:t>
+            </w:r>
+          </w:p>
+        </w:tc>
+        <w:tc>
+          <w:tcPr>
+            <w:tcW w:w="4820" w:type="dxa"/>
+          </w:tcPr>
+          <w:p>
+            <w:r>
+              <w:t>Acciones del sistema</w:t>
+            </w:r>
+          </w:p>
+        </w:tc>
+      </w:tr>
+      <w:tr>
+        <w:tc>
+          <w:tcPr>
+            <w:tcW w:w="3119" w:type="dxa"/>
+            <w:vMerge/>
           </w:tcPr>
           <w:p/>
         </w:tc>
-      </w:tr>
-      <w:tr>
-        <w:tc>
-          <w:tcPr>
-            <w:tcW w:w="3119" w:type="dxa"/>
-          </w:tcPr>
-          <w:p>
-            <w:r>
-              <w:t>Actores:</w:t>
-            </w:r>
-          </w:p>
-        </w:tc>
-        <w:tc>
-          <w:tcPr>
-            <w:tcW w:w="8080" w:type="dxa"/>
-            <w:gridSpan w:val="2"/>
-          </w:tcPr>
+        <w:tc>
+          <w:tcPr>
+            <w:tcW w:w="3260" w:type="dxa"/>
+          </w:tcPr>
+          <w:p>
+            <w:r>
+              <w:t>Paso 1: el cliente selecciona la opción de “comprar entradas”</w:t>
+            </w:r>
+          </w:p>
+          <w:p>
+            <w:r>
+              <w:t>Paso 3: el cliente ingresa los datos solicitados</w:t>
+            </w:r>
+          </w:p>
           <w:p/>
         </w:tc>
-      </w:tr>
-      <w:tr>
-        <w:tc>
-          <w:tcPr>
-            <w:tcW w:w="3119" w:type="dxa"/>
-          </w:tcPr>
-          <w:p>
-            <w:r>
-              <w:t>Precondiciones:</w:t>
-            </w:r>
-          </w:p>
-        </w:tc>
-        <w:tc>
-          <w:tcPr>
-            <w:tcW w:w="8080" w:type="dxa"/>
-            <w:gridSpan w:val="2"/>
-          </w:tcPr>
-          <w:p/>
-        </w:tc>
-      </w:tr>
-      <w:tr>
-        <w:tc>
-          <w:tcPr>
-            <w:tcW w:w="3119" w:type="dxa"/>
-            <w:vMerge w:val="restart"/>
-          </w:tcPr>
-          <w:p>
-            <w:r>
-              <w:t>Curso normal:</w:t>
-            </w:r>
-          </w:p>
-        </w:tc>
-        <w:tc>
-          <w:tcPr>
-            <w:tcW w:w="3260" w:type="dxa"/>
-          </w:tcPr>
-          <w:p>
-            <w:r>
-              <w:t>Acciones del actor:</w:t>
-            </w:r>
-          </w:p>
-        </w:tc>
         <w:tc>
           <w:tcPr>
             <w:tcW w:w="4820" w:type="dxa"/>
           </w:tcPr>
           <w:p>
             <w:r>
-              <w:t>Acciones del sistema</w:t>
-            </w:r>
-          </w:p>
-        </w:tc>
-      </w:tr>
-      <w:tr>
-        <w:tc>
-          <w:tcPr>
-            <w:tcW w:w="3119" w:type="dxa"/>
-            <w:vMerge/>
-          </w:tcPr>
-          <w:p/>
-        </w:tc>
-        <w:tc>
-          <w:tcPr>
-            <w:tcW w:w="3260" w:type="dxa"/>
-          </w:tcPr>
-          <w:p/>
-          <w:p/>
-          <w:p/>
-          <w:p/>
-          <w:p/>
-          <w:p/>
-          <w:p/>
-          <w:p/>
-          <w:p/>
-          <w:p/>
-          <w:p/>
-          <w:p/>
-          <w:p/>
-        </w:tc>
-        <w:tc>
-          <w:tcPr>
-            <w:tcW w:w="4820" w:type="dxa"/>
-          </w:tcPr>
-          <w:p/>
+              <w:t>Paso 2: el sistema muestra la grilla de películas disponibles y solicita seleccionar una película, el DNI y cantidad de lugares</w:t>
+            </w:r>
+          </w:p>
+          <w:p>
+            <w:r>
+              <w:t>Paso 4: se ejecuta el CU “pagar con tarjeta”</w:t>
+            </w:r>
+          </w:p>
+          <w:p>
+            <w:r>
+              <w:t>Paso 5: el sistema emite un código de compra</w:t>
+            </w:r>
+          </w:p>
         </w:tc>
       </w:tr>
       <w:tr>
@@ -172,7 +196,16 @@
             <w:tcW w:w="8080" w:type="dxa"/>
             <w:gridSpan w:val="2"/>
           </w:tcPr>
-          <w:p/>
+          <w:p>
+            <w:r>
+              <w:t>Paso 2 alternativo: no hay películas disponibles. Se notifica y termina el CU</w:t>
+            </w:r>
+          </w:p>
+          <w:p>
+            <w:r>
+              <w:t xml:space="preserve">Paso 4 alternativo: error en el pago. Se notifica y termina el CU </w:t>
+            </w:r>
+          </w:p>
         </w:tc>
       </w:tr>
       <w:tr>
@@ -196,7 +229,1415 @@
             <w:tcW w:w="8080" w:type="dxa"/>
             <w:gridSpan w:val="2"/>
           </w:tcPr>
+          <w:p>
+            <w:r>
+              <w:t>Se efectúa la compra de entradas para una película</w:t>
+            </w:r>
+          </w:p>
+        </w:tc>
+      </w:tr>
+    </w:tbl>
+    <w:p/>
+    <w:tbl>
+      <w:tblPr>
+        <w:tblStyle w:val="Tablaconcuadrcula"/>
+        <w:tblW w:w="11199" w:type="dxa"/>
+        <w:tblInd w:w="-1139" w:type="dxa"/>
+        <w:tblLook w:val="04A0" w:firstRow="1" w:lastRow="0" w:firstColumn="1" w:lastColumn="0" w:noHBand="0" w:noVBand="1"/>
+      </w:tblPr>
+      <w:tblGrid>
+        <w:gridCol w:w="3119"/>
+        <w:gridCol w:w="3260"/>
+        <w:gridCol w:w="4820"/>
+      </w:tblGrid>
+      <w:tr>
+        <w:tc>
+          <w:tcPr>
+            <w:tcW w:w="3119" w:type="dxa"/>
+          </w:tcPr>
+          <w:p>
+            <w:r>
+              <w:t>Nombre del CU:</w:t>
+            </w:r>
+          </w:p>
+        </w:tc>
+        <w:tc>
+          <w:tcPr>
+            <w:tcW w:w="8080" w:type="dxa"/>
+            <w:gridSpan w:val="2"/>
+          </w:tcPr>
+          <w:p>
+            <w:r>
+              <w:t>Pagar con tarjeta</w:t>
+            </w:r>
+          </w:p>
+        </w:tc>
+      </w:tr>
+      <w:tr>
+        <w:tc>
+          <w:tcPr>
+            <w:tcW w:w="3119" w:type="dxa"/>
+          </w:tcPr>
+          <w:p>
+            <w:r>
+              <w:t>Descripción:</w:t>
+            </w:r>
+          </w:p>
+        </w:tc>
+        <w:tc>
+          <w:tcPr>
+            <w:tcW w:w="8080" w:type="dxa"/>
+            <w:gridSpan w:val="2"/>
+          </w:tcPr>
+          <w:p>
+            <w:r>
+              <w:t xml:space="preserve">Este CU describe el evento en </w:t>
+            </w:r>
+            <w:r>
+              <w:t xml:space="preserve">el que </w:t>
+            </w:r>
+            <w:r>
+              <w:t>se efectúa el cobro de entradas</w:t>
+            </w:r>
+          </w:p>
+        </w:tc>
+      </w:tr>
+      <w:tr>
+        <w:tc>
+          <w:tcPr>
+            <w:tcW w:w="3119" w:type="dxa"/>
+          </w:tcPr>
+          <w:p>
+            <w:r>
+              <w:t>Actores:</w:t>
+            </w:r>
+          </w:p>
+        </w:tc>
+        <w:tc>
+          <w:tcPr>
+            <w:tcW w:w="8080" w:type="dxa"/>
+            <w:gridSpan w:val="2"/>
+          </w:tcPr>
+          <w:p>
+            <w:r>
+              <w:t>Cliente</w:t>
+            </w:r>
+            <w:r>
+              <w:t>, servidor bancario, empleado</w:t>
+            </w:r>
+          </w:p>
+        </w:tc>
+      </w:tr>
+      <w:tr>
+        <w:tc>
+          <w:tcPr>
+            <w:tcW w:w="3119" w:type="dxa"/>
+          </w:tcPr>
+          <w:p>
+            <w:r>
+              <w:t>Precondiciones:</w:t>
+            </w:r>
+          </w:p>
+        </w:tc>
+        <w:tc>
+          <w:tcPr>
+            <w:tcW w:w="8080" w:type="dxa"/>
+            <w:gridSpan w:val="2"/>
+          </w:tcPr>
+          <w:p>
+            <w:r>
+              <w:t>Ejecutar el CU “Compra virtual” o “Compra presencial”</w:t>
+            </w:r>
+          </w:p>
+        </w:tc>
+      </w:tr>
+      <w:tr>
+        <w:tc>
+          <w:tcPr>
+            <w:tcW w:w="3119" w:type="dxa"/>
+            <w:vMerge w:val="restart"/>
+          </w:tcPr>
+          <w:p>
+            <w:r>
+              <w:t>Curso normal:</w:t>
+            </w:r>
+          </w:p>
+        </w:tc>
+        <w:tc>
+          <w:tcPr>
+            <w:tcW w:w="3260" w:type="dxa"/>
+          </w:tcPr>
+          <w:p>
+            <w:r>
+              <w:t>Acciones del actor:</w:t>
+            </w:r>
+          </w:p>
+        </w:tc>
+        <w:tc>
+          <w:tcPr>
+            <w:tcW w:w="4820" w:type="dxa"/>
+          </w:tcPr>
+          <w:p>
+            <w:r>
+              <w:t>Acciones del sistema</w:t>
+            </w:r>
+          </w:p>
+        </w:tc>
+      </w:tr>
+      <w:tr>
+        <w:tc>
+          <w:tcPr>
+            <w:tcW w:w="3119" w:type="dxa"/>
+            <w:vMerge/>
+          </w:tcPr>
           <w:p/>
+        </w:tc>
+        <w:tc>
+          <w:tcPr>
+            <w:tcW w:w="3260" w:type="dxa"/>
+          </w:tcPr>
+          <w:p>
+            <w:r>
+              <w:t>Paso</w:t>
+            </w:r>
+            <w:r>
+              <w:t xml:space="preserve"> </w:t>
+            </w:r>
+            <w:r>
+              <w:t>2: el usuario ingresa los</w:t>
+            </w:r>
+            <w:r>
+              <w:t xml:space="preserve"> datos</w:t>
+            </w:r>
+          </w:p>
+          <w:p>
+            <w:r>
+              <w:t>Paso</w:t>
+            </w:r>
+            <w:r>
+              <w:t xml:space="preserve"> </w:t>
+            </w:r>
+            <w:r>
+              <w:t>4 : el servidor externo acepta la conexión y</w:t>
+            </w:r>
+            <w:r>
+              <w:t xml:space="preserve"> </w:t>
+            </w:r>
+            <w:r>
+              <w:t>solicita número de tarjeta y código de</w:t>
+            </w:r>
+            <w:r>
+              <w:t xml:space="preserve"> </w:t>
+            </w:r>
+            <w:r>
+              <w:t>seguridad</w:t>
+            </w:r>
+          </w:p>
+          <w:p>
+            <w:r>
+              <w:t>Paso</w:t>
+            </w:r>
+            <w:r>
+              <w:t xml:space="preserve"> </w:t>
+            </w:r>
+            <w:r>
+              <w:t>6: el servidor externo valida los datos y</w:t>
+            </w:r>
+            <w:r>
+              <w:t xml:space="preserve"> </w:t>
+            </w:r>
+            <w:r>
+              <w:t>fondos suficientes.</w:t>
+            </w:r>
+          </w:p>
+          <w:p>
+            <w:r>
+              <w:t>Paso 7: el servidor externo retorna el</w:t>
+            </w:r>
+            <w:r>
+              <w:t xml:space="preserve"> resultado</w:t>
+            </w:r>
+          </w:p>
+        </w:tc>
+        <w:tc>
+          <w:tcPr>
+            <w:tcW w:w="4820" w:type="dxa"/>
+          </w:tcPr>
+          <w:p>
+            <w:r>
+              <w:t>Paso 1: el sistema solicita el número de</w:t>
+            </w:r>
+          </w:p>
+          <w:p>
+            <w:r>
+              <w:t>tarjeta y código de seguridad</w:t>
+            </w:r>
+          </w:p>
+          <w:p>
+            <w:r>
+              <w:t>Paso 3: el sistema establece la conexión con</w:t>
+            </w:r>
+          </w:p>
+          <w:p>
+            <w:r>
+              <w:t>el servidor externo.</w:t>
+            </w:r>
+          </w:p>
+          <w:p>
+            <w:r>
+              <w:t>Paso 5: el sistema envía los datos de la</w:t>
+            </w:r>
+          </w:p>
+          <w:p>
+            <w:r>
+              <w:t>tarjeta al servidor externo.</w:t>
+            </w:r>
+          </w:p>
+          <w:p>
+            <w:r>
+              <w:t>Paso 8:el sistema recibe que los datos de la</w:t>
+            </w:r>
+          </w:p>
+          <w:p>
+            <w:r>
+              <w:t>tarjeta son correctos.</w:t>
+            </w:r>
+          </w:p>
+          <w:p>
+            <w:r>
+              <w:t>Paso 9:el sistema recibe que los fondos son</w:t>
+            </w:r>
+          </w:p>
+          <w:p>
+            <w:r>
+              <w:t>suficientes.</w:t>
+            </w:r>
+          </w:p>
+          <w:p>
+            <w:r>
+              <w:t>Paso 10:el sistema registra el pago y cierra</w:t>
+            </w:r>
+          </w:p>
+          <w:p>
+            <w:r>
+              <w:t>la conexión con el servidor externo</w:t>
+            </w:r>
+          </w:p>
+        </w:tc>
+      </w:tr>
+      <w:tr>
+        <w:tc>
+          <w:tcPr>
+            <w:tcW w:w="3119" w:type="dxa"/>
+          </w:tcPr>
+          <w:p>
+            <w:r>
+              <w:t>Curso alterno:</w:t>
+            </w:r>
+          </w:p>
+        </w:tc>
+        <w:tc>
+          <w:tcPr>
+            <w:tcW w:w="8080" w:type="dxa"/>
+            <w:gridSpan w:val="2"/>
+          </w:tcPr>
+          <w:p>
+            <w:r>
+              <w:t>Paso</w:t>
+            </w:r>
+            <w:r>
+              <w:t xml:space="preserve"> </w:t>
+            </w:r>
+            <w:r>
+              <w:t>alternativo 3 Falla la conexión con el servidor externo Se informa el error Fin de CU</w:t>
+            </w:r>
+          </w:p>
+          <w:p>
+            <w:r>
+              <w:t>Paso</w:t>
+            </w:r>
+            <w:r>
+              <w:t xml:space="preserve"> </w:t>
+            </w:r>
+            <w:r>
+              <w:t>alternativo 8 La validación es incorrecta Se informa error de validación Fin de CU</w:t>
+            </w:r>
+          </w:p>
+          <w:p>
+            <w:r>
+              <w:t>Paso</w:t>
+            </w:r>
+            <w:r>
+              <w:t xml:space="preserve"> </w:t>
+            </w:r>
+            <w:r>
+              <w:t>alternativo 9 Fondos insuficientes Se informa el problema Fin de CU</w:t>
+            </w:r>
+          </w:p>
+        </w:tc>
+      </w:tr>
+      <w:tr>
+        <w:tc>
+          <w:tcPr>
+            <w:tcW w:w="3119" w:type="dxa"/>
+          </w:tcPr>
+          <w:p>
+            <w:pPr>
+              <w:rPr>
+                <w:u w:val="single"/>
+              </w:rPr>
+            </w:pPr>
+            <w:r>
+              <w:t>Postcondición:</w:t>
+            </w:r>
+          </w:p>
+        </w:tc>
+        <w:tc>
+          <w:tcPr>
+            <w:tcW w:w="8080" w:type="dxa"/>
+            <w:gridSpan w:val="2"/>
+          </w:tcPr>
+          <w:p>
+            <w:r>
+              <w:t>Se</w:t>
+            </w:r>
+            <w:r>
+              <w:t xml:space="preserve"> </w:t>
+            </w:r>
+            <w:r>
+              <w:t>efectuó y registró el pago a través de tarjeta</w:t>
+            </w:r>
+          </w:p>
+        </w:tc>
+      </w:tr>
+    </w:tbl>
+    <w:p/>
+    <w:tbl>
+      <w:tblPr>
+        <w:tblStyle w:val="Tablaconcuadrcula"/>
+        <w:tblW w:w="11199" w:type="dxa"/>
+        <w:tblInd w:w="-1139" w:type="dxa"/>
+        <w:tblLook w:val="04A0" w:firstRow="1" w:lastRow="0" w:firstColumn="1" w:lastColumn="0" w:noHBand="0" w:noVBand="1"/>
+      </w:tblPr>
+      <w:tblGrid>
+        <w:gridCol w:w="3119"/>
+        <w:gridCol w:w="3260"/>
+        <w:gridCol w:w="4820"/>
+      </w:tblGrid>
+      <w:tr>
+        <w:tc>
+          <w:tcPr>
+            <w:tcW w:w="3119" w:type="dxa"/>
+          </w:tcPr>
+          <w:p>
+            <w:r>
+              <w:t>Nombre del CU:</w:t>
+            </w:r>
+          </w:p>
+        </w:tc>
+        <w:tc>
+          <w:tcPr>
+            <w:tcW w:w="8080" w:type="dxa"/>
+            <w:gridSpan w:val="2"/>
+          </w:tcPr>
+          <w:p>
+            <w:r>
+              <w:t>Reserva presencial</w:t>
+            </w:r>
+          </w:p>
+        </w:tc>
+      </w:tr>
+      <w:tr>
+        <w:tc>
+          <w:tcPr>
+            <w:tcW w:w="3119" w:type="dxa"/>
+          </w:tcPr>
+          <w:p>
+            <w:r>
+              <w:t>Descripción:</w:t>
+            </w:r>
+          </w:p>
+        </w:tc>
+        <w:tc>
+          <w:tcPr>
+            <w:tcW w:w="8080" w:type="dxa"/>
+            <w:gridSpan w:val="2"/>
+          </w:tcPr>
+          <w:p>
+            <w:r>
+              <w:t xml:space="preserve">Este CU describe el evento en </w:t>
+            </w:r>
+            <w:r>
+              <w:t>el que se efectúa la reserva de un par de entradas</w:t>
+            </w:r>
+          </w:p>
+        </w:tc>
+      </w:tr>
+      <w:tr>
+        <w:tc>
+          <w:tcPr>
+            <w:tcW w:w="3119" w:type="dxa"/>
+          </w:tcPr>
+          <w:p>
+            <w:r>
+              <w:t>Actores:</w:t>
+            </w:r>
+          </w:p>
+        </w:tc>
+        <w:tc>
+          <w:tcPr>
+            <w:tcW w:w="8080" w:type="dxa"/>
+            <w:gridSpan w:val="2"/>
+          </w:tcPr>
+          <w:p>
+            <w:r>
+              <w:t>E</w:t>
+            </w:r>
+            <w:r>
+              <w:t>mpleado</w:t>
+            </w:r>
+          </w:p>
+        </w:tc>
+      </w:tr>
+      <w:tr>
+        <w:tc>
+          <w:tcPr>
+            <w:tcW w:w="3119" w:type="dxa"/>
+          </w:tcPr>
+          <w:p>
+            <w:r>
+              <w:t>Precondiciones:</w:t>
+            </w:r>
+          </w:p>
+        </w:tc>
+        <w:tc>
+          <w:tcPr>
+            <w:tcW w:w="8080" w:type="dxa"/>
+            <w:gridSpan w:val="2"/>
+          </w:tcPr>
+          <w:p/>
+        </w:tc>
+      </w:tr>
+      <w:tr>
+        <w:tc>
+          <w:tcPr>
+            <w:tcW w:w="3119" w:type="dxa"/>
+            <w:vMerge w:val="restart"/>
+          </w:tcPr>
+          <w:p>
+            <w:r>
+              <w:t>Curso normal:</w:t>
+            </w:r>
+          </w:p>
+        </w:tc>
+        <w:tc>
+          <w:tcPr>
+            <w:tcW w:w="3260" w:type="dxa"/>
+          </w:tcPr>
+          <w:p>
+            <w:r>
+              <w:t>Acciones del actor:</w:t>
+            </w:r>
+          </w:p>
+        </w:tc>
+        <w:tc>
+          <w:tcPr>
+            <w:tcW w:w="4820" w:type="dxa"/>
+          </w:tcPr>
+          <w:p>
+            <w:r>
+              <w:t>Acciones del sistema</w:t>
+            </w:r>
+          </w:p>
+        </w:tc>
+      </w:tr>
+      <w:tr>
+        <w:tc>
+          <w:tcPr>
+            <w:tcW w:w="3119" w:type="dxa"/>
+            <w:vMerge/>
+          </w:tcPr>
+          <w:p/>
+        </w:tc>
+        <w:tc>
+          <w:tcPr>
+            <w:tcW w:w="3260" w:type="dxa"/>
+          </w:tcPr>
+          <w:p>
+            <w:r>
+              <w:t xml:space="preserve">Paso </w:t>
+            </w:r>
+            <w:r>
+              <w:t>1: el empleado selecciona la opción “reservar entradas”</w:t>
+            </w:r>
+          </w:p>
+          <w:p>
+            <w:r>
+              <w:t>Paso 3: el empleado ingresa los datos solicitados</w:t>
+            </w:r>
+          </w:p>
+        </w:tc>
+        <w:tc>
+          <w:tcPr>
+            <w:tcW w:w="4820" w:type="dxa"/>
+          </w:tcPr>
+          <w:p>
+            <w:r>
+              <w:t>Paso 2: el sistema muestra la grilla de películas y solicita el nombre de una película, nombre de cliente, DNI y cantidad de entradas</w:t>
+            </w:r>
+          </w:p>
+          <w:p>
+            <w:r>
+              <w:t>Paso 4: el sistema verifica la cantidad de entradas ingresadas</w:t>
+            </w:r>
+          </w:p>
+          <w:p>
+            <w:r>
+              <w:t>Paso 5: se efectúa la reserva y emite un código de retiro</w:t>
+            </w:r>
+          </w:p>
+        </w:tc>
+      </w:tr>
+      <w:tr>
+        <w:tc>
+          <w:tcPr>
+            <w:tcW w:w="3119" w:type="dxa"/>
+          </w:tcPr>
+          <w:p>
+            <w:r>
+              <w:t>Curso alterno:</w:t>
+            </w:r>
+          </w:p>
+        </w:tc>
+        <w:tc>
+          <w:tcPr>
+            <w:tcW w:w="8080" w:type="dxa"/>
+            <w:gridSpan w:val="2"/>
+          </w:tcPr>
+          <w:p>
+            <w:r>
+              <w:t xml:space="preserve">Paso alternativo </w:t>
+            </w:r>
+            <w:r>
+              <w:t>2: no hay películas disponibles para seleccionar. Se notifica y finaliza el CU</w:t>
+            </w:r>
+          </w:p>
+          <w:p>
+            <w:r>
+              <w:t>Paso 4 alternativo: se seleccionan más de 2 entradas. Se notifica y vuelve al paso 2</w:t>
+            </w:r>
+          </w:p>
+        </w:tc>
+      </w:tr>
+      <w:tr>
+        <w:tc>
+          <w:tcPr>
+            <w:tcW w:w="3119" w:type="dxa"/>
+          </w:tcPr>
+          <w:p>
+            <w:pPr>
+              <w:rPr>
+                <w:u w:val="single"/>
+              </w:rPr>
+            </w:pPr>
+            <w:r>
+              <w:t>Postcondición:</w:t>
+            </w:r>
+          </w:p>
+        </w:tc>
+        <w:tc>
+          <w:tcPr>
+            <w:tcW w:w="8080" w:type="dxa"/>
+            <w:gridSpan w:val="2"/>
+          </w:tcPr>
+          <w:p>
+            <w:r>
+              <w:t xml:space="preserve">Se </w:t>
+            </w:r>
+            <w:r>
+              <w:t>efectúa</w:t>
+            </w:r>
+            <w:r>
+              <w:t xml:space="preserve"> la reserva de un par de entradas</w:t>
+            </w:r>
+          </w:p>
+        </w:tc>
+      </w:tr>
+    </w:tbl>
+    <w:p/>
+    <w:tbl>
+      <w:tblPr>
+        <w:tblStyle w:val="Tablaconcuadrcula"/>
+        <w:tblW w:w="11199" w:type="dxa"/>
+        <w:tblInd w:w="-1139" w:type="dxa"/>
+        <w:tblLook w:val="04A0" w:firstRow="1" w:lastRow="0" w:firstColumn="1" w:lastColumn="0" w:noHBand="0" w:noVBand="1"/>
+      </w:tblPr>
+      <w:tblGrid>
+        <w:gridCol w:w="3119"/>
+        <w:gridCol w:w="3260"/>
+        <w:gridCol w:w="4820"/>
+      </w:tblGrid>
+      <w:tr>
+        <w:tc>
+          <w:tcPr>
+            <w:tcW w:w="3119" w:type="dxa"/>
+          </w:tcPr>
+          <w:p>
+            <w:r>
+              <w:t>Nombre del CU:</w:t>
+            </w:r>
+          </w:p>
+        </w:tc>
+        <w:tc>
+          <w:tcPr>
+            <w:tcW w:w="8080" w:type="dxa"/>
+            <w:gridSpan w:val="2"/>
+          </w:tcPr>
+          <w:p>
+            <w:r>
+              <w:t xml:space="preserve">Compra </w:t>
+            </w:r>
+            <w:r>
+              <w:t>presencial</w:t>
+            </w:r>
+          </w:p>
+        </w:tc>
+      </w:tr>
+      <w:tr>
+        <w:tc>
+          <w:tcPr>
+            <w:tcW w:w="3119" w:type="dxa"/>
+          </w:tcPr>
+          <w:p>
+            <w:r>
+              <w:t>Descripción:</w:t>
+            </w:r>
+          </w:p>
+        </w:tc>
+        <w:tc>
+          <w:tcPr>
+            <w:tcW w:w="8080" w:type="dxa"/>
+            <w:gridSpan w:val="2"/>
+          </w:tcPr>
+          <w:p>
+            <w:r>
+              <w:t xml:space="preserve">Este CU describe el evento en el que </w:t>
+            </w:r>
+            <w:r>
+              <w:t>un empleado lleva a cabo una compra de entradas</w:t>
+            </w:r>
+          </w:p>
+        </w:tc>
+      </w:tr>
+      <w:tr>
+        <w:tc>
+          <w:tcPr>
+            <w:tcW w:w="3119" w:type="dxa"/>
+          </w:tcPr>
+          <w:p>
+            <w:r>
+              <w:lastRenderedPageBreak/>
+              <w:t>Actores:</w:t>
+            </w:r>
+          </w:p>
+        </w:tc>
+        <w:tc>
+          <w:tcPr>
+            <w:tcW w:w="8080" w:type="dxa"/>
+            <w:gridSpan w:val="2"/>
+          </w:tcPr>
+          <w:p>
+            <w:r>
+              <w:t>Empleado</w:t>
+            </w:r>
+          </w:p>
+        </w:tc>
+      </w:tr>
+      <w:tr>
+        <w:tc>
+          <w:tcPr>
+            <w:tcW w:w="3119" w:type="dxa"/>
+          </w:tcPr>
+          <w:p>
+            <w:r>
+              <w:t>Precondiciones:</w:t>
+            </w:r>
+          </w:p>
+        </w:tc>
+        <w:tc>
+          <w:tcPr>
+            <w:tcW w:w="8080" w:type="dxa"/>
+            <w:gridSpan w:val="2"/>
+          </w:tcPr>
+          <w:p/>
+        </w:tc>
+      </w:tr>
+      <w:tr>
+        <w:tc>
+          <w:tcPr>
+            <w:tcW w:w="3119" w:type="dxa"/>
+            <w:vMerge w:val="restart"/>
+          </w:tcPr>
+          <w:p>
+            <w:r>
+              <w:t>Curso normal:</w:t>
+            </w:r>
+          </w:p>
+        </w:tc>
+        <w:tc>
+          <w:tcPr>
+            <w:tcW w:w="3260" w:type="dxa"/>
+          </w:tcPr>
+          <w:p>
+            <w:r>
+              <w:t>Acciones del actor:</w:t>
+            </w:r>
+          </w:p>
+        </w:tc>
+        <w:tc>
+          <w:tcPr>
+            <w:tcW w:w="4820" w:type="dxa"/>
+          </w:tcPr>
+          <w:p>
+            <w:r>
+              <w:t>Acciones del sistema</w:t>
+            </w:r>
+          </w:p>
+        </w:tc>
+      </w:tr>
+      <w:tr>
+        <w:tc>
+          <w:tcPr>
+            <w:tcW w:w="3119" w:type="dxa"/>
+            <w:vMerge/>
+          </w:tcPr>
+          <w:p/>
+        </w:tc>
+        <w:tc>
+          <w:tcPr>
+            <w:tcW w:w="3260" w:type="dxa"/>
+          </w:tcPr>
+          <w:p>
+            <w:r>
+              <w:t xml:space="preserve">Paso 1: el </w:t>
+            </w:r>
+            <w:r>
+              <w:t>empleado</w:t>
+            </w:r>
+            <w:r>
+              <w:t xml:space="preserve"> selecciona la opción de “comprar entradas”</w:t>
+            </w:r>
+          </w:p>
+          <w:p>
+            <w:r>
+              <w:t>Paso 3: el cliente ingresa los datos solicitados</w:t>
+            </w:r>
+          </w:p>
+          <w:p/>
+        </w:tc>
+        <w:tc>
+          <w:tcPr>
+            <w:tcW w:w="4820" w:type="dxa"/>
+          </w:tcPr>
+          <w:p>
+            <w:r>
+              <w:t>Paso 2: el sistema muestra la grilla de películas disponibles y solicita seleccionar una película, el DNI y cantidad de lugares</w:t>
+            </w:r>
+          </w:p>
+          <w:p>
+            <w:r>
+              <w:t>Paso 4: se ejecuta el CU “pagar con tarjeta”</w:t>
+            </w:r>
+          </w:p>
+          <w:p>
+            <w:r>
+              <w:t xml:space="preserve">Paso 5: el sistema </w:t>
+            </w:r>
+            <w:r>
+              <w:t>imprime las entradas</w:t>
+            </w:r>
+          </w:p>
+        </w:tc>
+      </w:tr>
+      <w:tr>
+        <w:tc>
+          <w:tcPr>
+            <w:tcW w:w="3119" w:type="dxa"/>
+          </w:tcPr>
+          <w:p>
+            <w:r>
+              <w:t>Curso alterno:</w:t>
+            </w:r>
+          </w:p>
+        </w:tc>
+        <w:tc>
+          <w:tcPr>
+            <w:tcW w:w="8080" w:type="dxa"/>
+            <w:gridSpan w:val="2"/>
+          </w:tcPr>
+          <w:p>
+            <w:r>
+              <w:t>Paso 2 alternativo: no hay películas disponibles. Se notifica y termina el CU</w:t>
+            </w:r>
+          </w:p>
+          <w:p>
+            <w:r>
+              <w:t xml:space="preserve">Paso 4 alternativo: error en el pago. Se notifica y termina el CU </w:t>
+            </w:r>
+          </w:p>
+        </w:tc>
+      </w:tr>
+      <w:tr>
+        <w:tc>
+          <w:tcPr>
+            <w:tcW w:w="3119" w:type="dxa"/>
+          </w:tcPr>
+          <w:p>
+            <w:pPr>
+              <w:rPr>
+                <w:u w:val="single"/>
+              </w:rPr>
+            </w:pPr>
+            <w:r>
+              <w:t>Postcondición:</w:t>
+            </w:r>
+          </w:p>
+        </w:tc>
+        <w:tc>
+          <w:tcPr>
+            <w:tcW w:w="8080" w:type="dxa"/>
+            <w:gridSpan w:val="2"/>
+          </w:tcPr>
+          <w:p>
+            <w:r>
+              <w:t>Se efectúa la compra de entr</w:t>
+            </w:r>
+            <w:r>
+              <w:t>adas e imprime tickets</w:t>
+            </w:r>
+          </w:p>
+        </w:tc>
+      </w:tr>
+    </w:tbl>
+    <w:p/>
+    <w:tbl>
+      <w:tblPr>
+        <w:tblStyle w:val="Tablaconcuadrcula"/>
+        <w:tblW w:w="11199" w:type="dxa"/>
+        <w:tblInd w:w="-1139" w:type="dxa"/>
+        <w:tblLook w:val="04A0" w:firstRow="1" w:lastRow="0" w:firstColumn="1" w:lastColumn="0" w:noHBand="0" w:noVBand="1"/>
+      </w:tblPr>
+      <w:tblGrid>
+        <w:gridCol w:w="3119"/>
+        <w:gridCol w:w="3260"/>
+        <w:gridCol w:w="4820"/>
+      </w:tblGrid>
+      <w:tr>
+        <w:tc>
+          <w:tcPr>
+            <w:tcW w:w="3119" w:type="dxa"/>
+          </w:tcPr>
+          <w:p>
+            <w:r>
+              <w:t>Nombre del CU:</w:t>
+            </w:r>
+          </w:p>
+        </w:tc>
+        <w:tc>
+          <w:tcPr>
+            <w:tcW w:w="8080" w:type="dxa"/>
+            <w:gridSpan w:val="2"/>
+          </w:tcPr>
+          <w:p>
+            <w:r>
+              <w:t>Retirar entradas</w:t>
+            </w:r>
+          </w:p>
+        </w:tc>
+      </w:tr>
+      <w:tr>
+        <w:tc>
+          <w:tcPr>
+            <w:tcW w:w="3119" w:type="dxa"/>
+          </w:tcPr>
+          <w:p>
+            <w:r>
+              <w:t>Descripción:</w:t>
+            </w:r>
+          </w:p>
+        </w:tc>
+        <w:tc>
+          <w:tcPr>
+            <w:tcW w:w="8080" w:type="dxa"/>
+            <w:gridSpan w:val="2"/>
+          </w:tcPr>
+          <w:p>
+            <w:r>
+              <w:t xml:space="preserve">Este CU describe el evento en el que un empleado </w:t>
+            </w:r>
+            <w:r>
+              <w:t>registra el retiro de entradas</w:t>
+            </w:r>
+          </w:p>
+        </w:tc>
+      </w:tr>
+      <w:tr>
+        <w:tc>
+          <w:tcPr>
+            <w:tcW w:w="3119" w:type="dxa"/>
+          </w:tcPr>
+          <w:p>
+            <w:r>
+              <w:t>Actores:</w:t>
+            </w:r>
+          </w:p>
+        </w:tc>
+        <w:tc>
+          <w:tcPr>
+            <w:tcW w:w="8080" w:type="dxa"/>
+            <w:gridSpan w:val="2"/>
+          </w:tcPr>
+          <w:p>
+            <w:r>
+              <w:t>Empleado</w:t>
+            </w:r>
+          </w:p>
+        </w:tc>
+      </w:tr>
+      <w:tr>
+        <w:tc>
+          <w:tcPr>
+            <w:tcW w:w="3119" w:type="dxa"/>
+          </w:tcPr>
+          <w:p>
+            <w:r>
+              <w:t>Precondiciones:</w:t>
+            </w:r>
+          </w:p>
+        </w:tc>
+        <w:tc>
+          <w:tcPr>
+            <w:tcW w:w="8080" w:type="dxa"/>
+            <w:gridSpan w:val="2"/>
+          </w:tcPr>
+          <w:p/>
+        </w:tc>
+      </w:tr>
+      <w:tr>
+        <w:tc>
+          <w:tcPr>
+            <w:tcW w:w="3119" w:type="dxa"/>
+            <w:vMerge w:val="restart"/>
+          </w:tcPr>
+          <w:p>
+            <w:r>
+              <w:t>Curso normal:</w:t>
+            </w:r>
+          </w:p>
+        </w:tc>
+        <w:tc>
+          <w:tcPr>
+            <w:tcW w:w="3260" w:type="dxa"/>
+          </w:tcPr>
+          <w:p>
+            <w:r>
+              <w:t>Acciones del actor:</w:t>
+            </w:r>
+          </w:p>
+        </w:tc>
+        <w:tc>
+          <w:tcPr>
+            <w:tcW w:w="4820" w:type="dxa"/>
+          </w:tcPr>
+          <w:p>
+            <w:r>
+              <w:t>Acciones del sistema</w:t>
+            </w:r>
+          </w:p>
+        </w:tc>
+      </w:tr>
+      <w:tr>
+        <w:tc>
+          <w:tcPr>
+            <w:tcW w:w="3119" w:type="dxa"/>
+            <w:vMerge/>
+          </w:tcPr>
+          <w:p/>
+        </w:tc>
+        <w:tc>
+          <w:tcPr>
+            <w:tcW w:w="3260" w:type="dxa"/>
+          </w:tcPr>
+          <w:p>
+            <w:r>
+              <w:t>Paso 1: el empleado selecciona la opción de “</w:t>
+            </w:r>
+            <w:r>
+              <w:t>retirar</w:t>
+            </w:r>
+            <w:r>
+              <w:t xml:space="preserve"> entradas”</w:t>
+            </w:r>
+          </w:p>
+          <w:p>
+            <w:r>
+              <w:t xml:space="preserve">Paso 3: el </w:t>
+            </w:r>
+            <w:r>
+              <w:t>empleado</w:t>
+            </w:r>
+            <w:r>
+              <w:t xml:space="preserve"> ingresa los datos solicitados</w:t>
+            </w:r>
+          </w:p>
+          <w:p/>
+        </w:tc>
+        <w:tc>
+          <w:tcPr>
+            <w:tcW w:w="4820" w:type="dxa"/>
+          </w:tcPr>
+          <w:p>
+            <w:r>
+              <w:t xml:space="preserve">Paso 2: el sistema </w:t>
+            </w:r>
+            <w:r>
+              <w:t>solicita nombre y DNI</w:t>
+            </w:r>
+          </w:p>
+          <w:p>
+            <w:r>
+              <w:t>Paso 4:</w:t>
+            </w:r>
+            <w:r>
+              <w:t xml:space="preserve"> el sistema verifica los datos ingresados</w:t>
+            </w:r>
+          </w:p>
+          <w:p>
+            <w:r>
+              <w:t xml:space="preserve">Paso 5: </w:t>
+            </w:r>
+            <w:r>
+              <w:t>el sistema imprime las entradas</w:t>
+            </w:r>
+          </w:p>
+        </w:tc>
+      </w:tr>
+      <w:tr>
+        <w:tc>
+          <w:tcPr>
+            <w:tcW w:w="3119" w:type="dxa"/>
+          </w:tcPr>
+          <w:p>
+            <w:r>
+              <w:t>Curso alterno:</w:t>
+            </w:r>
+          </w:p>
+        </w:tc>
+        <w:tc>
+          <w:tcPr>
+            <w:tcW w:w="8080" w:type="dxa"/>
+            <w:gridSpan w:val="2"/>
+          </w:tcPr>
+          <w:p>
+            <w:r>
+              <w:t xml:space="preserve">Paso </w:t>
+            </w:r>
+            <w:r>
+              <w:t>4</w:t>
+            </w:r>
+            <w:r>
+              <w:t xml:space="preserve"> alternativo: </w:t>
+            </w:r>
+            <w:r>
+              <w:t>la persona no posee entradas reservadas o ya han caducado. Se notifica y termina el CU</w:t>
+            </w:r>
+          </w:p>
+        </w:tc>
+      </w:tr>
+      <w:tr>
+        <w:tc>
+          <w:tcPr>
+            <w:tcW w:w="3119" w:type="dxa"/>
+          </w:tcPr>
+          <w:p>
+            <w:pPr>
+              <w:rPr>
+                <w:u w:val="single"/>
+              </w:rPr>
+            </w:pPr>
+            <w:r>
+              <w:t>Postcondición:</w:t>
+            </w:r>
+          </w:p>
+        </w:tc>
+        <w:tc>
+          <w:tcPr>
+            <w:tcW w:w="8080" w:type="dxa"/>
+            <w:gridSpan w:val="2"/>
+          </w:tcPr>
+          <w:p>
+            <w:r>
+              <w:t>Se registra retiro e imprimen entradas</w:t>
+            </w:r>
+          </w:p>
+        </w:tc>
+      </w:tr>
+    </w:tbl>
+    <w:p/>
+    <w:tbl>
+      <w:tblPr>
+        <w:tblStyle w:val="Tablaconcuadrcula"/>
+        <w:tblW w:w="11199" w:type="dxa"/>
+        <w:tblInd w:w="-1139" w:type="dxa"/>
+        <w:tblLook w:val="04A0" w:firstRow="1" w:lastRow="0" w:firstColumn="1" w:lastColumn="0" w:noHBand="0" w:noVBand="1"/>
+      </w:tblPr>
+      <w:tblGrid>
+        <w:gridCol w:w="3119"/>
+        <w:gridCol w:w="3260"/>
+        <w:gridCol w:w="4820"/>
+      </w:tblGrid>
+      <w:tr>
+        <w:tc>
+          <w:tcPr>
+            <w:tcW w:w="3119" w:type="dxa"/>
+          </w:tcPr>
+          <w:p>
+            <w:r>
+              <w:t>Nombre del CU:</w:t>
+            </w:r>
+          </w:p>
+        </w:tc>
+        <w:tc>
+          <w:tcPr>
+            <w:tcW w:w="8080" w:type="dxa"/>
+            <w:gridSpan w:val="2"/>
+          </w:tcPr>
+          <w:p>
+            <w:r>
+              <w:t>Administrar programación</w:t>
+            </w:r>
+          </w:p>
+        </w:tc>
+      </w:tr>
+      <w:tr>
+        <w:tc>
+          <w:tcPr>
+            <w:tcW w:w="3119" w:type="dxa"/>
+          </w:tcPr>
+          <w:p>
+            <w:r>
+              <w:t>Descripción:</w:t>
+            </w:r>
+          </w:p>
+        </w:tc>
+        <w:tc>
+          <w:tcPr>
+            <w:tcW w:w="8080" w:type="dxa"/>
+            <w:gridSpan w:val="2"/>
+          </w:tcPr>
+          <w:p>
+            <w:r>
+              <w:t xml:space="preserve">Este CU describe el evento en el que un </w:t>
+            </w:r>
+            <w:r>
+              <w:t xml:space="preserve">administrador </w:t>
+            </w:r>
+            <w:r>
+              <w:t xml:space="preserve"> </w:t>
+            </w:r>
+            <w:r>
+              <w:t>ingresa la programación semanal</w:t>
+            </w:r>
+          </w:p>
+        </w:tc>
+      </w:tr>
+      <w:tr>
+        <w:tc>
+          <w:tcPr>
+            <w:tcW w:w="3119" w:type="dxa"/>
+          </w:tcPr>
+          <w:p>
+            <w:r>
+              <w:t>Actores:</w:t>
+            </w:r>
+          </w:p>
+        </w:tc>
+        <w:tc>
+          <w:tcPr>
+            <w:tcW w:w="8080" w:type="dxa"/>
+            <w:gridSpan w:val="2"/>
+          </w:tcPr>
+          <w:p>
+            <w:r>
+              <w:t>Administrador</w:t>
+            </w:r>
+          </w:p>
+        </w:tc>
+      </w:tr>
+      <w:tr>
+        <w:tc>
+          <w:tcPr>
+            <w:tcW w:w="3119" w:type="dxa"/>
+          </w:tcPr>
+          <w:p>
+            <w:r>
+              <w:t>Precondiciones:</w:t>
+            </w:r>
+          </w:p>
+        </w:tc>
+        <w:tc>
+          <w:tcPr>
+            <w:tcW w:w="8080" w:type="dxa"/>
+            <w:gridSpan w:val="2"/>
+          </w:tcPr>
+          <w:p/>
+        </w:tc>
+      </w:tr>
+      <w:tr>
+        <w:tc>
+          <w:tcPr>
+            <w:tcW w:w="3119" w:type="dxa"/>
+            <w:vMerge w:val="restart"/>
+          </w:tcPr>
+          <w:p>
+            <w:r>
+              <w:t>Curso normal:</w:t>
+            </w:r>
+          </w:p>
+        </w:tc>
+        <w:tc>
+          <w:tcPr>
+            <w:tcW w:w="3260" w:type="dxa"/>
+          </w:tcPr>
+          <w:p>
+            <w:r>
+              <w:t>Acciones del actor:</w:t>
+            </w:r>
+          </w:p>
+        </w:tc>
+        <w:tc>
+          <w:tcPr>
+            <w:tcW w:w="4820" w:type="dxa"/>
+          </w:tcPr>
+          <w:p>
+            <w:r>
+              <w:t>Acciones del sistema</w:t>
+            </w:r>
+          </w:p>
+        </w:tc>
+      </w:tr>
+      <w:tr>
+        <w:tc>
+          <w:tcPr>
+            <w:tcW w:w="3119" w:type="dxa"/>
+            <w:vMerge/>
+          </w:tcPr>
+          <w:p/>
+        </w:tc>
+        <w:tc>
+          <w:tcPr>
+            <w:tcW w:w="3260" w:type="dxa"/>
+          </w:tcPr>
+          <w:p>
+            <w:r>
+              <w:t xml:space="preserve">Paso 1: el </w:t>
+            </w:r>
+            <w:r>
+              <w:t>administrador</w:t>
+            </w:r>
+            <w:r>
+              <w:t xml:space="preserve"> selecciona la opción de “</w:t>
+            </w:r>
+            <w:r>
+              <w:t>cargar</w:t>
+            </w:r>
+            <w:r>
+              <w:t xml:space="preserve"> </w:t>
+            </w:r>
+            <w:r>
+              <w:t>distribución</w:t>
+            </w:r>
+            <w:r>
+              <w:t>”</w:t>
+            </w:r>
+          </w:p>
+          <w:p>
+            <w:r>
+              <w:t>Paso 3: el empleado ingresa los datos solicitados</w:t>
+            </w:r>
+          </w:p>
+          <w:p/>
+        </w:tc>
+        <w:tc>
+          <w:tcPr>
+            <w:tcW w:w="4820" w:type="dxa"/>
+          </w:tcPr>
+          <w:p>
+            <w:r>
+              <w:t xml:space="preserve">Paso 2: el sistema </w:t>
+            </w:r>
+            <w:r>
+              <w:t>solicita la distribución semanal</w:t>
+            </w:r>
+          </w:p>
+          <w:p>
+            <w:r>
+              <w:t xml:space="preserve">Paso 4: el sistema </w:t>
+            </w:r>
+            <w:r>
+              <w:t>registra la distribución</w:t>
+            </w:r>
+          </w:p>
+        </w:tc>
+      </w:tr>
+      <w:tr>
+        <w:tc>
+          <w:tcPr>
+            <w:tcW w:w="3119" w:type="dxa"/>
+          </w:tcPr>
+          <w:p>
+            <w:r>
+              <w:t>Curso alterno:</w:t>
+            </w:r>
+          </w:p>
+        </w:tc>
+        <w:tc>
+          <w:tcPr>
+            <w:tcW w:w="8080" w:type="dxa"/>
+            <w:gridSpan w:val="2"/>
+          </w:tcPr>
+          <w:p/>
+        </w:tc>
+      </w:tr>
+      <w:tr>
+        <w:tc>
+          <w:tcPr>
+            <w:tcW w:w="3119" w:type="dxa"/>
+          </w:tcPr>
+          <w:p>
+            <w:pPr>
+              <w:rPr>
+                <w:u w:val="single"/>
+              </w:rPr>
+            </w:pPr>
+            <w:r>
+              <w:t>Postcondición:</w:t>
+            </w:r>
+          </w:p>
+        </w:tc>
+        <w:tc>
+          <w:tcPr>
+            <w:tcW w:w="8080" w:type="dxa"/>
+            <w:gridSpan w:val="2"/>
+          </w:tcPr>
+          <w:p>
+            <w:r>
+              <w:t xml:space="preserve">Se registra </w:t>
+            </w:r>
+            <w:r>
+              <w:t>la distribución de las salas</w:t>
+            </w:r>
+          </w:p>
         </w:tc>
       </w:tr>
     </w:tbl>

</xml_diff>